<commit_message>
sending notication to developer on ticket updates
</commit_message>
<xml_diff>
--- a/SD210 - Deliverables #3.docx
+++ b/SD210 - Deliverables #3.docx
@@ -248,6 +248,8 @@
         <w:tab/>
         <w:t xml:space="preserve">Ticket Notifications </w:t>
       </w:r>
+      <w:bookmarkStart w:id="0" w:name="_GoBack"/>
+      <w:bookmarkEnd w:id="0"/>
     </w:p>
     <w:p>
       <w:pPr>
@@ -311,12 +313,7 @@
         <w:t xml:space="preserve">by e-mail </w:t>
       </w:r>
       <w:r>
-        <w:t>each time a tic</w:t>
-      </w:r>
-      <w:bookmarkStart w:id="0" w:name="_GoBack"/>
-      <w:bookmarkEnd w:id="0"/>
-      <w:r>
-        <w:t>ket to which they are assign</w:t>
+        <w:t>each time a ticket to which they are assign</w:t>
       </w:r>
       <w:r>
         <w:t xml:space="preserve">ed is modified by another user, </w:t>

</xml_diff>

<commit_message>
admin and pm can opt in/out notifications
</commit_message>
<xml_diff>
--- a/SD210 - Deliverables #3.docx
+++ b/SD210 - Deliverables #3.docx
@@ -248,106 +248,149 @@
         <w:tab/>
         <w:t xml:space="preserve">Ticket Notifications </w:t>
       </w:r>
+    </w:p>
+    <w:p>
+      <w:pPr>
+        <w:spacing w:after="0" w:line="240" w:lineRule="auto"/>
+        <w:ind w:left="1080" w:hanging="357"/>
+      </w:pPr>
+      <w:r>
+        <w:rPr>
+          <w:sz w:val="32"/>
+          <w:szCs w:val="32"/>
+          <w:highlight w:val="yellow"/>
+        </w:rPr>
+        <w:t>□</w:t>
+      </w:r>
+      <w:r>
+        <w:rPr>
+          <w:highlight w:val="yellow"/>
+        </w:rPr>
+        <w:tab/>
+      </w:r>
+      <w:r>
+        <w:rPr>
+          <w:b/>
+          <w:highlight w:val="yellow"/>
+        </w:rPr>
+        <w:t>Developers</w:t>
+      </w:r>
+      <w:r>
+        <w:rPr>
+          <w:highlight w:val="yellow"/>
+        </w:rPr>
+        <w:t xml:space="preserve"> must be notified</w:t>
+      </w:r>
+      <w:r>
+        <w:rPr>
+          <w:highlight w:val="yellow"/>
+        </w:rPr>
+        <w:t xml:space="preserve"> by e-mail</w:t>
+      </w:r>
+      <w:r>
+        <w:rPr>
+          <w:highlight w:val="yellow"/>
+        </w:rPr>
+        <w:t xml:space="preserve"> each time they are assigned to a ticket</w:t>
+      </w:r>
+      <w:r>
+        <w:rPr>
+          <w:highlight w:val="yellow"/>
+        </w:rPr>
+        <w:t>.</w:t>
+      </w:r>
+    </w:p>
+    <w:p>
+      <w:pPr>
+        <w:spacing w:after="0" w:line="240" w:lineRule="auto"/>
+        <w:ind w:left="1080" w:hanging="357"/>
+      </w:pPr>
+      <w:r>
+        <w:rPr>
+          <w:sz w:val="32"/>
+          <w:szCs w:val="32"/>
+          <w:highlight w:val="yellow"/>
+        </w:rPr>
+        <w:t>□</w:t>
+      </w:r>
+      <w:r>
+        <w:rPr>
+          <w:highlight w:val="yellow"/>
+        </w:rPr>
+        <w:tab/>
+      </w:r>
+      <w:r>
+        <w:rPr>
+          <w:b/>
+          <w:highlight w:val="yellow"/>
+        </w:rPr>
+        <w:t>Developers</w:t>
+      </w:r>
+      <w:r>
+        <w:rPr>
+          <w:highlight w:val="yellow"/>
+        </w:rPr>
+        <w:t xml:space="preserve"> must be notified </w:t>
+      </w:r>
+      <w:r>
+        <w:rPr>
+          <w:highlight w:val="yellow"/>
+        </w:rPr>
+        <w:t xml:space="preserve">by e-mail </w:t>
+      </w:r>
+      <w:r>
+        <w:rPr>
+          <w:highlight w:val="yellow"/>
+        </w:rPr>
+        <w:t>each time a ticket to which they are assign</w:t>
+      </w:r>
+      <w:r>
+        <w:rPr>
+          <w:highlight w:val="yellow"/>
+        </w:rPr>
+        <w:t xml:space="preserve">ed is modified by another user, </w:t>
+      </w:r>
+      <w:r>
+        <w:rPr>
+          <w:highlight w:val="yellow"/>
+        </w:rPr>
+        <w:t>including the addit</w:t>
+      </w:r>
+      <w:r>
+        <w:rPr>
+          <w:highlight w:val="yellow"/>
+        </w:rPr>
+        <w:t>ion of comments and attachments.</w:t>
+      </w:r>
+    </w:p>
+    <w:p>
+      <w:pPr>
+        <w:spacing w:after="0" w:line="240" w:lineRule="auto"/>
+        <w:ind w:left="1080" w:hanging="357"/>
+      </w:pPr>
+      <w:r>
+        <w:rPr>
+          <w:sz w:val="32"/>
+          <w:szCs w:val="32"/>
+        </w:rPr>
+        <w:t>□</w:t>
+      </w:r>
+      <w:r>
+        <w:tab/>
+      </w:r>
+      <w:r>
+        <w:rPr>
+          <w:b/>
+        </w:rPr>
+        <w:t>Admins and Project Managers</w:t>
+      </w:r>
+      <w:r>
+        <w:t xml:space="preserve"> can opt-in and opt-out to receive notifications by e-mail each time a ticket is modified, including the addition of comments and attachments. The application should allow the user to specify what tickets they would like to receiv</w:t>
+      </w:r>
       <w:bookmarkStart w:id="0" w:name="_GoBack"/>
       <w:bookmarkEnd w:id="0"/>
-    </w:p>
-    <w:p>
-      <w:pPr>
-        <w:spacing w:after="0" w:line="240" w:lineRule="auto"/>
-        <w:ind w:left="1080" w:hanging="357"/>
-      </w:pPr>
-      <w:r>
-        <w:rPr>
-          <w:sz w:val="32"/>
-          <w:szCs w:val="32"/>
-        </w:rPr>
-        <w:t>□</w:t>
-      </w:r>
-      <w:r>
-        <w:tab/>
-      </w:r>
-      <w:r>
-        <w:rPr>
-          <w:b/>
-        </w:rPr>
-        <w:t>Developers</w:t>
-      </w:r>
-      <w:r>
-        <w:t xml:space="preserve"> must be notified</w:t>
-      </w:r>
-      <w:r>
-        <w:t xml:space="preserve"> by e-mail</w:t>
-      </w:r>
-      <w:r>
-        <w:t xml:space="preserve"> each time they are assigned to a ticket</w:t>
-      </w:r>
-      <w:r>
-        <w:t>.</w:t>
-      </w:r>
-    </w:p>
-    <w:p>
-      <w:pPr>
-        <w:spacing w:after="0" w:line="240" w:lineRule="auto"/>
-        <w:ind w:left="1080" w:hanging="357"/>
-      </w:pPr>
-      <w:r>
-        <w:rPr>
-          <w:sz w:val="32"/>
-          <w:szCs w:val="32"/>
-        </w:rPr>
-        <w:t>□</w:t>
-      </w:r>
-      <w:r>
-        <w:tab/>
-      </w:r>
-      <w:r>
-        <w:rPr>
-          <w:b/>
-        </w:rPr>
-        <w:t>Developers</w:t>
-      </w:r>
-      <w:r>
-        <w:t xml:space="preserve"> must be notified </w:t>
-      </w:r>
-      <w:r>
-        <w:t xml:space="preserve">by e-mail </w:t>
-      </w:r>
-      <w:r>
-        <w:t>each time a ticket to which they are assign</w:t>
-      </w:r>
-      <w:r>
-        <w:t xml:space="preserve">ed is modified by another user, </w:t>
-      </w:r>
-      <w:r>
-        <w:t>including the addit</w:t>
-      </w:r>
-      <w:r>
-        <w:t>ion of comments and attachments.</w:t>
-      </w:r>
-    </w:p>
-    <w:p>
-      <w:pPr>
-        <w:spacing w:after="0" w:line="240" w:lineRule="auto"/>
-        <w:ind w:left="1080" w:hanging="357"/>
-      </w:pPr>
-      <w:r>
-        <w:rPr>
-          <w:sz w:val="32"/>
-          <w:szCs w:val="32"/>
-        </w:rPr>
-        <w:t>□</w:t>
-      </w:r>
-      <w:r>
-        <w:tab/>
-      </w:r>
-      <w:r>
-        <w:rPr>
-          <w:b/>
-        </w:rPr>
-        <w:t>Admins and Project Managers</w:t>
-      </w:r>
-      <w:r>
-        <w:t xml:space="preserve"> can opt-in and opt-out to receive notifications by e-mail each time a ticket is modified, including the addition of comments and attachments. The application should allow the user to specify what tickets they would like to receive/cancel notifications from.</w:t>
+      <w:r>
+        <w:t>e/cancel notifications from.</w:t>
       </w:r>
     </w:p>
     <w:p>

</xml_diff>

<commit_message>
dashboard displaying number of projects and tickets per user
</commit_message>
<xml_diff>
--- a/SD210 - Deliverables #3.docx
+++ b/SD210 - Deliverables #3.docx
@@ -372,52 +372,57 @@
         <w:rPr>
           <w:sz w:val="32"/>
           <w:szCs w:val="32"/>
+          <w:highlight w:val="yellow"/>
         </w:rPr>
         <w:t>□</w:t>
       </w:r>
       <w:r>
+        <w:rPr>
+          <w:highlight w:val="yellow"/>
+        </w:rPr>
         <w:tab/>
       </w:r>
       <w:r>
         <w:rPr>
           <w:b/>
+          <w:highlight w:val="yellow"/>
         </w:rPr>
         <w:t>Admins and Project Managers</w:t>
       </w:r>
       <w:r>
-        <w:t xml:space="preserve"> can opt-in and opt-out to receive notifications by e-mail each time a ticket is modified, including the addition of comments and attachments. The application should allow the user to specify what tickets they would like to receiv</w:t>
+        <w:rPr>
+          <w:highlight w:val="yellow"/>
+        </w:rPr>
+        <w:t xml:space="preserve"> can opt-in and opt-out to receive notifications by e-mail each time a ticket is modified, including the addition of comments and attachments. The application should allow the user to specify what tickets they would like to receive/cancel notifications from.</w:t>
+      </w:r>
+    </w:p>
+    <w:p>
+      <w:pPr>
+        <w:spacing w:after="0" w:line="240" w:lineRule="auto"/>
+        <w:ind w:left="720" w:hanging="357"/>
+      </w:pPr>
+      <w:r>
+        <w:rPr>
+          <w:sz w:val="32"/>
+          <w:szCs w:val="32"/>
+        </w:rPr>
+        <w:t>□</w:t>
+      </w:r>
+      <w:r>
+        <w:tab/>
+        <w:t xml:space="preserve">A dashboard page </w:t>
+      </w:r>
+      <w:r>
+        <w:t>should be created to</w:t>
+      </w:r>
+      <w:r>
+        <w:t xml:space="preserve"> summarizing the user’s status in the system</w:t>
+      </w:r>
+      <w:r>
+        <w:t>.</w:t>
       </w:r>
       <w:bookmarkStart w:id="0" w:name="_GoBack"/>
       <w:bookmarkEnd w:id="0"/>
-      <w:r>
-        <w:t>e/cancel notifications from.</w:t>
-      </w:r>
-    </w:p>
-    <w:p>
-      <w:pPr>
-        <w:spacing w:after="0" w:line="240" w:lineRule="auto"/>
-        <w:ind w:left="720" w:hanging="357"/>
-      </w:pPr>
-      <w:r>
-        <w:rPr>
-          <w:sz w:val="32"/>
-          <w:szCs w:val="32"/>
-        </w:rPr>
-        <w:t>□</w:t>
-      </w:r>
-      <w:r>
-        <w:tab/>
-        <w:t xml:space="preserve">A dashboard page </w:t>
-      </w:r>
-      <w:r>
-        <w:t>should be created to</w:t>
-      </w:r>
-      <w:r>
-        <w:t xml:space="preserve"> summarizing the user’s status in the system</w:t>
-      </w:r>
-      <w:r>
-        <w:t>.</w:t>
-      </w:r>
     </w:p>
     <w:p>
       <w:pPr>

</xml_diff>

<commit_message>
removing attachments base on user's role
</commit_message>
<xml_diff>
--- a/SD210 - Deliverables #3.docx
+++ b/SD210 - Deliverables #3.docx
@@ -421,111 +421,300 @@
       <w:r>
         <w:t>.</w:t>
       </w:r>
+    </w:p>
+    <w:p>
+      <w:pPr>
+        <w:spacing w:after="0" w:line="240" w:lineRule="auto"/>
+        <w:ind w:left="720"/>
+      </w:pPr>
+      <w:r>
+        <w:rPr>
+          <w:sz w:val="32"/>
+          <w:szCs w:val="32"/>
+          <w:highlight w:val="yellow"/>
+        </w:rPr>
+        <w:t>□</w:t>
+      </w:r>
+      <w:r>
+        <w:rPr>
+          <w:highlight w:val="yellow"/>
+        </w:rPr>
+        <w:t xml:space="preserve">    </w:t>
+      </w:r>
+      <w:r>
+        <w:rPr>
+          <w:b/>
+          <w:highlight w:val="yellow"/>
+        </w:rPr>
+        <w:t>Admins and Project Managers</w:t>
+      </w:r>
+      <w:r>
+        <w:rPr>
+          <w:highlight w:val="yellow"/>
+        </w:rPr>
+        <w:t xml:space="preserve"> should see the number of projects and the number of tickets broken down by status (Open, Resolved and Closed).</w:t>
+      </w:r>
+    </w:p>
+    <w:p>
+      <w:pPr>
+        <w:spacing w:after="0" w:line="240" w:lineRule="auto"/>
+        <w:ind w:left="720"/>
+      </w:pPr>
+      <w:r>
+        <w:rPr>
+          <w:sz w:val="32"/>
+          <w:szCs w:val="32"/>
+          <w:highlight w:val="yellow"/>
+        </w:rPr>
+        <w:t>□</w:t>
+      </w:r>
+      <w:r>
+        <w:rPr>
+          <w:highlight w:val="yellow"/>
+        </w:rPr>
+        <w:t xml:space="preserve">    </w:t>
+      </w:r>
+      <w:r>
+        <w:rPr>
+          <w:b/>
+          <w:highlight w:val="yellow"/>
+        </w:rPr>
+        <w:t>Developers</w:t>
+      </w:r>
+      <w:r>
+        <w:rPr>
+          <w:highlight w:val="yellow"/>
+        </w:rPr>
+        <w:t xml:space="preserve"> should see the number of projects which they are assigned and the number of tickets which they are assigned.</w:t>
+      </w:r>
+    </w:p>
+    <w:p>
+      <w:pPr>
+        <w:spacing w:after="0" w:line="240" w:lineRule="auto"/>
+        <w:ind w:left="720"/>
+      </w:pPr>
+      <w:r>
+        <w:rPr>
+          <w:sz w:val="32"/>
+          <w:szCs w:val="32"/>
+          <w:highlight w:val="yellow"/>
+        </w:rPr>
+        <w:t>□</w:t>
+      </w:r>
+      <w:r>
+        <w:rPr>
+          <w:highlight w:val="yellow"/>
+        </w:rPr>
+        <w:t xml:space="preserve">    </w:t>
+      </w:r>
+      <w:r>
+        <w:rPr>
+          <w:b/>
+          <w:highlight w:val="yellow"/>
+        </w:rPr>
+        <w:t>Submitters</w:t>
+      </w:r>
+      <w:r>
+        <w:rPr>
+          <w:highlight w:val="yellow"/>
+        </w:rPr>
+        <w:t xml:space="preserve"> shou</w:t>
+      </w:r>
+      <w:r>
+        <w:rPr>
+          <w:highlight w:val="yellow"/>
+        </w:rPr>
+        <w:t>ld see the</w:t>
+      </w:r>
+      <w:r>
+        <w:rPr>
+          <w:highlight w:val="yellow"/>
+        </w:rPr>
+        <w:t xml:space="preserve"> number of projects which they are a</w:t>
+      </w:r>
+      <w:r>
+        <w:rPr>
+          <w:highlight w:val="yellow"/>
+        </w:rPr>
+        <w:t>ssigned and the</w:t>
+      </w:r>
+      <w:r>
+        <w:rPr>
+          <w:highlight w:val="yellow"/>
+        </w:rPr>
+        <w:t xml:space="preserve"> number of tickets they have created.</w:t>
+      </w:r>
+    </w:p>
+    <w:p>
+      <w:pPr>
+        <w:spacing w:after="0" w:line="240" w:lineRule="auto"/>
+        <w:ind w:left="720" w:hanging="360"/>
+      </w:pPr>
+      <w:r>
+        <w:rPr>
+          <w:sz w:val="32"/>
+          <w:szCs w:val="32"/>
+        </w:rPr>
+        <w:t>□</w:t>
+      </w:r>
+      <w:r>
+        <w:tab/>
+        <w:t>Ticket Comments</w:t>
+      </w:r>
+    </w:p>
+    <w:p>
+      <w:pPr>
+        <w:spacing w:after="0" w:line="240" w:lineRule="auto"/>
+        <w:ind w:left="1080" w:hanging="360"/>
+      </w:pPr>
+      <w:r>
+        <w:rPr>
+          <w:sz w:val="32"/>
+          <w:szCs w:val="32"/>
+        </w:rPr>
+        <w:t>□</w:t>
+      </w:r>
+      <w:r>
+        <w:tab/>
+      </w:r>
+      <w:r>
+        <w:rPr>
+          <w:b/>
+        </w:rPr>
+        <w:t>Admins</w:t>
+      </w:r>
+      <w:r>
+        <w:rPr>
+          <w:b/>
+        </w:rPr>
+        <w:t xml:space="preserve"> and Project Managers</w:t>
+      </w:r>
+      <w:r>
+        <w:t xml:space="preserve"> must be able to edit/delete</w:t>
+      </w:r>
+      <w:r>
+        <w:t xml:space="preserve"> any comment</w:t>
+      </w:r>
+      <w:r>
+        <w:t xml:space="preserve"> </w:t>
+      </w:r>
+      <w:r>
+        <w:t>from</w:t>
+      </w:r>
+      <w:r>
+        <w:t xml:space="preserve"> any ticket.</w:t>
+      </w:r>
+    </w:p>
+    <w:p>
+      <w:pPr>
+        <w:spacing w:after="0" w:line="240" w:lineRule="auto"/>
+        <w:ind w:left="1080" w:hanging="360"/>
+      </w:pPr>
+      <w:r>
+        <w:rPr>
+          <w:sz w:val="32"/>
+          <w:szCs w:val="32"/>
+        </w:rPr>
+        <w:t>□</w:t>
+      </w:r>
+      <w:r>
+        <w:tab/>
+      </w:r>
+      <w:r>
+        <w:rPr>
+          <w:b/>
+        </w:rPr>
+        <w:t>Developers</w:t>
+      </w:r>
+      <w:r>
+        <w:rPr>
+          <w:b/>
+        </w:rPr>
+        <w:t xml:space="preserve"> and Submitters</w:t>
+      </w:r>
+      <w:r>
+        <w:t xml:space="preserve"> must be able to edit</w:t>
+      </w:r>
+      <w:r>
+        <w:t>/delete only their own comments</w:t>
+      </w:r>
+      <w:r>
+        <w:t>.</w:t>
+      </w:r>
+    </w:p>
+    <w:p>
+      <w:pPr>
+        <w:spacing w:after="0" w:line="240" w:lineRule="auto"/>
+      </w:pPr>
+      <w:r>
+        <w:t xml:space="preserve">        </w:t>
+      </w:r>
+      <w:r>
+        <w:rPr>
+          <w:sz w:val="32"/>
+          <w:szCs w:val="32"/>
+        </w:rPr>
+        <w:t>□</w:t>
+      </w:r>
+      <w:r>
+        <w:t xml:space="preserve">   Ticket Attachments </w:t>
+      </w:r>
       <w:bookmarkStart w:id="0" w:name="_GoBack"/>
       <w:bookmarkEnd w:id="0"/>
     </w:p>
     <w:p>
       <w:pPr>
         <w:spacing w:after="0" w:line="240" w:lineRule="auto"/>
-        <w:ind w:left="720"/>
-      </w:pPr>
-      <w:r>
-        <w:rPr>
-          <w:sz w:val="32"/>
-          <w:szCs w:val="32"/>
+        <w:ind w:left="1080" w:hanging="360"/>
+        <w:rPr>
+          <w:highlight w:val="yellow"/>
+        </w:rPr>
+      </w:pPr>
+      <w:r>
+        <w:rPr>
+          <w:sz w:val="32"/>
+          <w:szCs w:val="32"/>
+          <w:highlight w:val="yellow"/>
         </w:rPr>
         <w:t>□</w:t>
       </w:r>
       <w:r>
-        <w:t xml:space="preserve">    </w:t>
+        <w:rPr>
+          <w:highlight w:val="yellow"/>
+        </w:rPr>
+        <w:tab/>
       </w:r>
       <w:r>
         <w:rPr>
           <w:b/>
-        </w:rPr>
-        <w:t>Admins and Project Managers</w:t>
-      </w:r>
-      <w:r>
-        <w:t xml:space="preserve"> should see the number of projects and the number of tickets broken down by status (Open, Resolved and Closed).</w:t>
-      </w:r>
-    </w:p>
-    <w:p>
-      <w:pPr>
-        <w:spacing w:after="0" w:line="240" w:lineRule="auto"/>
-        <w:ind w:left="720"/>
-      </w:pPr>
-      <w:r>
-        <w:rPr>
-          <w:sz w:val="32"/>
-          <w:szCs w:val="32"/>
-        </w:rPr>
-        <w:t>□</w:t>
-      </w:r>
-      <w:r>
-        <w:t xml:space="preserve">    </w:t>
+          <w:highlight w:val="yellow"/>
+        </w:rPr>
+        <w:t>Admins</w:t>
       </w:r>
       <w:r>
         <w:rPr>
           <w:b/>
-        </w:rPr>
-        <w:t>Developers</w:t>
-      </w:r>
-      <w:r>
-        <w:t xml:space="preserve"> should see the number of projects which they are assigned and the number of tickets which they are assigned.</w:t>
-      </w:r>
-    </w:p>
-    <w:p>
-      <w:pPr>
-        <w:spacing w:after="0" w:line="240" w:lineRule="auto"/>
-        <w:ind w:left="720"/>
-      </w:pPr>
-      <w:r>
-        <w:rPr>
-          <w:sz w:val="32"/>
-          <w:szCs w:val="32"/>
-        </w:rPr>
-        <w:t>□</w:t>
-      </w:r>
-      <w:r>
-        <w:t xml:space="preserve">    </w:t>
-      </w:r>
-      <w:r>
-        <w:rPr>
-          <w:b/>
-        </w:rPr>
-        <w:t>Submitters</w:t>
-      </w:r>
-      <w:r>
-        <w:t xml:space="preserve"> shou</w:t>
-      </w:r>
-      <w:r>
-        <w:t>ld see the</w:t>
-      </w:r>
-      <w:r>
-        <w:t xml:space="preserve"> number of projects which they are a</w:t>
-      </w:r>
-      <w:r>
-        <w:t>ssigned and the</w:t>
-      </w:r>
-      <w:r>
-        <w:t xml:space="preserve"> number of tickets they have created.</w:t>
-      </w:r>
-    </w:p>
-    <w:p>
-      <w:pPr>
-        <w:spacing w:after="0" w:line="240" w:lineRule="auto"/>
-        <w:ind w:left="720" w:hanging="360"/>
-      </w:pPr>
-      <w:r>
-        <w:rPr>
-          <w:sz w:val="32"/>
-          <w:szCs w:val="32"/>
-        </w:rPr>
-        <w:t>□</w:t>
-      </w:r>
-      <w:r>
-        <w:tab/>
-        <w:t>Ticket Comments</w:t>
+          <w:highlight w:val="yellow"/>
+        </w:rPr>
+        <w:t xml:space="preserve"> and Project Managers</w:t>
+      </w:r>
+      <w:r>
+        <w:rPr>
+          <w:highlight w:val="yellow"/>
+        </w:rPr>
+        <w:t xml:space="preserve"> must be able to </w:t>
+      </w:r>
+      <w:r>
+        <w:rPr>
+          <w:highlight w:val="yellow"/>
+        </w:rPr>
+        <w:t>delete any attachment from</w:t>
+      </w:r>
+      <w:r>
+        <w:rPr>
+          <w:highlight w:val="yellow"/>
+        </w:rPr>
+        <w:t xml:space="preserve"> any ticket.</w:t>
       </w:r>
     </w:p>
     <w:p>
@@ -537,175 +726,64 @@
         <w:rPr>
           <w:sz w:val="32"/>
           <w:szCs w:val="32"/>
+          <w:highlight w:val="yellow"/>
         </w:rPr>
         <w:t>□</w:t>
       </w:r>
       <w:r>
+        <w:rPr>
+          <w:highlight w:val="yellow"/>
+        </w:rPr>
         <w:tab/>
       </w:r>
       <w:r>
         <w:rPr>
           <w:b/>
-        </w:rPr>
-        <w:t>Admins</w:t>
+          <w:highlight w:val="yellow"/>
+        </w:rPr>
+        <w:t>Developers</w:t>
+      </w:r>
+      <w:r>
+        <w:rPr>
+          <w:highlight w:val="yellow"/>
+        </w:rPr>
+        <w:t xml:space="preserve"> </w:t>
       </w:r>
       <w:r>
         <w:rPr>
           <w:b/>
-        </w:rPr>
-        <w:t xml:space="preserve"> and Project Managers</w:t>
-      </w:r>
-      <w:r>
-        <w:t xml:space="preserve"> must be able to edit/delete</w:t>
-      </w:r>
-      <w:r>
-        <w:t xml:space="preserve"> any comment</w:t>
-      </w:r>
-      <w:r>
+          <w:highlight w:val="yellow"/>
+        </w:rPr>
+        <w:t>and Submitters</w:t>
+      </w:r>
+      <w:r>
+        <w:rPr>
+          <w:highlight w:val="yellow"/>
+        </w:rPr>
         <w:t xml:space="preserve"> </w:t>
       </w:r>
       <w:r>
-        <w:t>from</w:t>
-      </w:r>
-      <w:r>
-        <w:t xml:space="preserve"> any ticket.</w:t>
-      </w:r>
-    </w:p>
-    <w:p>
-      <w:pPr>
-        <w:spacing w:after="0" w:line="240" w:lineRule="auto"/>
-        <w:ind w:left="1080" w:hanging="360"/>
-      </w:pPr>
-      <w:r>
-        <w:rPr>
-          <w:sz w:val="32"/>
-          <w:szCs w:val="32"/>
-        </w:rPr>
-        <w:t>□</w:t>
-      </w:r>
-      <w:r>
-        <w:tab/>
-      </w:r>
-      <w:r>
-        <w:rPr>
-          <w:b/>
-        </w:rPr>
-        <w:t>Developers</w:t>
-      </w:r>
-      <w:r>
-        <w:rPr>
-          <w:b/>
-        </w:rPr>
-        <w:t xml:space="preserve"> and Submitters</w:t>
-      </w:r>
-      <w:r>
-        <w:t xml:space="preserve"> must be able to edit</w:t>
-      </w:r>
-      <w:r>
-        <w:t>/delete only their own comments</w:t>
-      </w:r>
-      <w:r>
-        <w:t>.</w:t>
-      </w:r>
-    </w:p>
-    <w:p>
-      <w:pPr>
-        <w:spacing w:after="0" w:line="240" w:lineRule="auto"/>
-      </w:pPr>
-      <w:r>
-        <w:t xml:space="preserve">        </w:t>
-      </w:r>
-      <w:r>
-        <w:rPr>
-          <w:sz w:val="32"/>
-          <w:szCs w:val="32"/>
-        </w:rPr>
-        <w:t>□</w:t>
-      </w:r>
-      <w:r>
-        <w:t xml:space="preserve">   Ticket Attachments </w:t>
-      </w:r>
-    </w:p>
-    <w:p>
-      <w:pPr>
-        <w:spacing w:after="0" w:line="240" w:lineRule="auto"/>
-        <w:ind w:left="1080" w:hanging="360"/>
-      </w:pPr>
-      <w:r>
-        <w:rPr>
-          <w:sz w:val="32"/>
-          <w:szCs w:val="32"/>
-        </w:rPr>
-        <w:t>□</w:t>
-      </w:r>
-      <w:r>
-        <w:tab/>
-      </w:r>
-      <w:r>
-        <w:rPr>
-          <w:b/>
-        </w:rPr>
-        <w:t>Admins</w:t>
-      </w:r>
-      <w:r>
-        <w:rPr>
-          <w:b/>
-        </w:rPr>
-        <w:t xml:space="preserve"> and Project Managers</w:t>
-      </w:r>
-      <w:r>
-        <w:t xml:space="preserve"> must be able to </w:t>
-      </w:r>
-      <w:r>
-        <w:t>delete any attachment from</w:t>
-      </w:r>
-      <w:r>
-        <w:t xml:space="preserve"> any ticket.</w:t>
-      </w:r>
-    </w:p>
-    <w:p>
-      <w:pPr>
-        <w:spacing w:after="0" w:line="240" w:lineRule="auto"/>
-        <w:ind w:left="1080" w:hanging="360"/>
-      </w:pPr>
-      <w:r>
-        <w:rPr>
-          <w:sz w:val="32"/>
-          <w:szCs w:val="32"/>
-        </w:rPr>
-        <w:t>□</w:t>
-      </w:r>
-      <w:r>
-        <w:tab/>
-      </w:r>
-      <w:r>
-        <w:rPr>
-          <w:b/>
-        </w:rPr>
-        <w:t>Developers</w:t>
-      </w:r>
-      <w:r>
-        <w:t xml:space="preserve"> </w:t>
-      </w:r>
-      <w:r>
-        <w:rPr>
-          <w:b/>
-        </w:rPr>
-        <w:t>and Submitters</w:t>
-      </w:r>
-      <w:r>
-        <w:t xml:space="preserve"> </w:t>
-      </w:r>
-      <w:r>
+        <w:rPr>
+          <w:highlight w:val="yellow"/>
+        </w:rPr>
         <w:t xml:space="preserve">must be able to </w:t>
       </w:r>
       <w:r>
+        <w:rPr>
+          <w:highlight w:val="yellow"/>
+        </w:rPr>
         <w:t>delete only their own a</w:t>
       </w:r>
       <w:r>
+        <w:rPr>
+          <w:highlight w:val="yellow"/>
+        </w:rPr>
         <w:t>ttachments</w:t>
       </w:r>
       <w:r>
+        <w:rPr>
+          <w:highlight w:val="yellow"/>
+        </w:rPr>
         <w:t>.</w:t>
       </w:r>
     </w:p>

</xml_diff>

<commit_message>
admin and pm are able to archive projects
</commit_message>
<xml_diff>
--- a/SD210 - Deliverables #3.docx
+++ b/SD210 - Deliverables #3.docx
@@ -566,42 +566,66 @@
       <w:pPr>
         <w:spacing w:after="0" w:line="240" w:lineRule="auto"/>
         <w:ind w:left="1080" w:hanging="360"/>
+        <w:rPr>
+          <w:highlight w:val="yellow"/>
+        </w:rPr>
       </w:pPr>
       <w:r>
         <w:rPr>
           <w:sz w:val="32"/>
           <w:szCs w:val="32"/>
+          <w:highlight w:val="yellow"/>
         </w:rPr>
         <w:t>□</w:t>
       </w:r>
       <w:r>
+        <w:rPr>
+          <w:highlight w:val="yellow"/>
+        </w:rPr>
         <w:tab/>
       </w:r>
       <w:r>
         <w:rPr>
           <w:b/>
+          <w:highlight w:val="yellow"/>
         </w:rPr>
         <w:t>Admins</w:t>
       </w:r>
       <w:r>
         <w:rPr>
           <w:b/>
+          <w:highlight w:val="yellow"/>
         </w:rPr>
         <w:t xml:space="preserve"> and Project Managers</w:t>
       </w:r>
       <w:r>
+        <w:rPr>
+          <w:highlight w:val="yellow"/>
+        </w:rPr>
         <w:t xml:space="preserve"> must be able to edit/delete</w:t>
       </w:r>
       <w:r>
+        <w:rPr>
+          <w:highlight w:val="yellow"/>
+        </w:rPr>
         <w:t xml:space="preserve"> any comment</w:t>
       </w:r>
       <w:r>
+        <w:rPr>
+          <w:highlight w:val="yellow"/>
+        </w:rPr>
         <w:t xml:space="preserve"> </w:t>
       </w:r>
       <w:r>
+        <w:rPr>
+          <w:highlight w:val="yellow"/>
+        </w:rPr>
         <w:t>from</w:t>
       </w:r>
       <w:r>
+        <w:rPr>
+          <w:highlight w:val="yellow"/>
+        </w:rPr>
         <w:t xml:space="preserve"> any ticket.</w:t>
       </w:r>
     </w:p>
@@ -614,31 +638,46 @@
         <w:rPr>
           <w:sz w:val="32"/>
           <w:szCs w:val="32"/>
+          <w:highlight w:val="yellow"/>
         </w:rPr>
         <w:t>□</w:t>
       </w:r>
       <w:r>
+        <w:rPr>
+          <w:highlight w:val="yellow"/>
+        </w:rPr>
         <w:tab/>
       </w:r>
       <w:r>
         <w:rPr>
           <w:b/>
+          <w:highlight w:val="yellow"/>
         </w:rPr>
         <w:t>Developers</w:t>
       </w:r>
       <w:r>
         <w:rPr>
           <w:b/>
+          <w:highlight w:val="yellow"/>
         </w:rPr>
         <w:t xml:space="preserve"> and Submitters</w:t>
       </w:r>
       <w:r>
+        <w:rPr>
+          <w:highlight w:val="yellow"/>
+        </w:rPr>
         <w:t xml:space="preserve"> must be able to edit</w:t>
       </w:r>
       <w:r>
+        <w:rPr>
+          <w:highlight w:val="yellow"/>
+        </w:rPr>
         <w:t>/delete only their own comments</w:t>
       </w:r>
       <w:r>
+        <w:rPr>
+          <w:highlight w:val="yellow"/>
+        </w:rPr>
         <w:t>.</w:t>
       </w:r>
     </w:p>

</xml_diff>